<commit_message>
feat(DWDI): add task 5_1 solution
</commit_message>
<xml_diff>
--- a/DWDI/Eval2/Tema5/Tareas/Tarea_5_1_BBM.docx
+++ b/DWDI/Eval2/Tema5/Tareas/Tarea_5_1_BBM.docx
@@ -6,26 +6,51 @@
       <w:pPr>
         <w:pStyle w:val="Ttulo1"/>
       </w:pPr>
-      <w:r>
-        <w:t>Tarea 5.1:</w:t>
+      <w:proofErr w:type="spellStart"/>
+      <w:r>
+        <w:t>Tarea</w:t>
+      </w:r>
+      <w:proofErr w:type="spellEnd"/>
+      <w:r>
+        <w:t xml:space="preserve"> 5.1:</w:t>
       </w:r>
     </w:p>
     <w:p>
       <w:r>
         <w:t xml:space="preserve">Alumno: </w:t>
       </w:r>
+      <w:r>
+        <w:t>Brais Bea Mascato</w:t>
+      </w:r>
     </w:p>
     <w:p>
       <w:r>
-        <w:t>Una imagen de </w:t>
+        <w:t xml:space="preserve">Una </w:t>
+      </w:r>
+      <w:proofErr w:type="spellStart"/>
+      <w:r>
+        <w:t>imagen</w:t>
+      </w:r>
+      <w:proofErr w:type="spellEnd"/>
+      <w:r>
+        <w:t xml:space="preserve"> de </w:t>
       </w:r>
       <w:r>
         <w:rPr>
           <w:b/>
           <w:bCs/>
         </w:rPr>
-        <w:t>120 × 80 píxeles</w:t>
-      </w:r>
+        <w:t xml:space="preserve">120 × 80 </w:t>
+      </w:r>
+      <w:proofErr w:type="spellStart"/>
+      <w:r>
+        <w:rPr>
+          <w:b/>
+          <w:bCs/>
+        </w:rPr>
+        <w:t>píxeles</w:t>
+      </w:r>
+      <w:proofErr w:type="spellEnd"/>
       <w:r>
         <w:t> se almacena con </w:t>
       </w:r>
@@ -37,17 +62,42 @@
         <w:t>24 bits</w:t>
       </w:r>
       <w:r>
-        <w:t> en dos versiones, una </w:t>
-      </w:r>
+        <w:t xml:space="preserve"> en dos </w:t>
+      </w:r>
+      <w:proofErr w:type="spellStart"/>
+      <w:r>
+        <w:t>versiones</w:t>
+      </w:r>
+      <w:proofErr w:type="spellEnd"/>
+      <w:r>
+        <w:t>, una </w:t>
+      </w:r>
+      <w:proofErr w:type="spellStart"/>
       <w:r>
         <w:rPr>
           <w:b/>
           <w:bCs/>
         </w:rPr>
-        <w:t>sin transparencia</w:t>
-      </w:r>
-      <w:r>
-        <w:t> y otra </w:t>
+        <w:t>sin</w:t>
+      </w:r>
+      <w:proofErr w:type="spellEnd"/>
+      <w:r>
+        <w:rPr>
+          <w:b/>
+          <w:bCs/>
+        </w:rPr>
+        <w:t xml:space="preserve"> transparencia</w:t>
+      </w:r>
+      <w:r>
+        <w:t xml:space="preserve"> y </w:t>
+      </w:r>
+      <w:proofErr w:type="spellStart"/>
+      <w:r>
+        <w:t>otra</w:t>
+      </w:r>
+      <w:proofErr w:type="spellEnd"/>
+      <w:r>
+        <w:t> </w:t>
       </w:r>
       <w:r>
         <w:rPr>
@@ -59,32 +109,100 @@
     </w:p>
     <w:p>
       <w:r>
-        <w:t>¿Cuánto espacio ocupará cada versión en disco en bytes y en KB?</w:t>
+        <w:t>¿</w:t>
+      </w:r>
+      <w:proofErr w:type="spellStart"/>
+      <w:r>
+        <w:t>Cuánto</w:t>
+      </w:r>
+      <w:proofErr w:type="spellEnd"/>
+      <w:r>
+        <w:t xml:space="preserve"> </w:t>
+      </w:r>
+      <w:proofErr w:type="spellStart"/>
+      <w:r>
+        <w:t>espacio</w:t>
+      </w:r>
+      <w:proofErr w:type="spellEnd"/>
+      <w:r>
+        <w:t xml:space="preserve"> ocupará cada versión en disco en bytes y en KB?</w:t>
       </w:r>
     </w:p>
     <w:p>
+      <w:proofErr w:type="spellStart"/>
       <w:r>
         <w:rPr>
           <w:b/>
           <w:bCs/>
         </w:rPr>
-        <w:t>Version sin transparencia:</w:t>
-      </w:r>
-      <w:r>
-        <w:t xml:space="preserve"> (120 x 80 x 24)/8 = 28.800 Bytes/ 1024 = 28,125 KBytes</w:t>
-      </w:r>
-    </w:p>
-    <w:p>
+        <w:t>Version</w:t>
+      </w:r>
+      <w:proofErr w:type="spellEnd"/>
       <w:r>
         <w:rPr>
           <w:b/>
           <w:bCs/>
         </w:rPr>
-        <w:t>Verson con transparencia:</w:t>
-      </w:r>
-      <w:r>
-        <w:t xml:space="preserve"> (120 x 80 x 32)/8 = 38.400 Bytest/1024 = 37,5 KBytes</w:t>
-      </w:r>
+        <w:t xml:space="preserve"> </w:t>
+      </w:r>
+      <w:proofErr w:type="spellStart"/>
+      <w:r>
+        <w:rPr>
+          <w:b/>
+          <w:bCs/>
+        </w:rPr>
+        <w:t>sin</w:t>
+      </w:r>
+      <w:proofErr w:type="spellEnd"/>
+      <w:r>
+        <w:rPr>
+          <w:b/>
+          <w:bCs/>
+        </w:rPr>
+        <w:t xml:space="preserve"> transparencia:</w:t>
+      </w:r>
+      <w:r>
+        <w:t xml:space="preserve"> (120 x 80 x 24)/8 = 28.800 Bytes/ 1024 = 28,125 </w:t>
+      </w:r>
+      <w:proofErr w:type="spellStart"/>
+      <w:r>
+        <w:t>KBytes</w:t>
+      </w:r>
+      <w:proofErr w:type="spellEnd"/>
+    </w:p>
+    <w:p>
+      <w:proofErr w:type="spellStart"/>
+      <w:r>
+        <w:rPr>
+          <w:b/>
+          <w:bCs/>
+        </w:rPr>
+        <w:t>Verson</w:t>
+      </w:r>
+      <w:proofErr w:type="spellEnd"/>
+      <w:r>
+        <w:rPr>
+          <w:b/>
+          <w:bCs/>
+        </w:rPr>
+        <w:t xml:space="preserve"> con transparencia:</w:t>
+      </w:r>
+      <w:r>
+        <w:t xml:space="preserve"> (120 x 80 x 32)/8 = 38.400 </w:t>
+      </w:r>
+      <w:proofErr w:type="spellStart"/>
+      <w:r>
+        <w:t>Bytest</w:t>
+      </w:r>
+      <w:proofErr w:type="spellEnd"/>
+      <w:r>
+        <w:t xml:space="preserve">/1024 = 37,5 </w:t>
+      </w:r>
+      <w:proofErr w:type="spellStart"/>
+      <w:r>
+        <w:t>KBytes</w:t>
+      </w:r>
+      <w:proofErr w:type="spellEnd"/>
     </w:p>
     <w:p/>
     <w:sectPr>

</xml_diff>